<commit_message>
LNI-278: Added test case.
</commit_message>
<xml_diff>
--- a/test/lawmaker/uksi/BlockListTest1.docx
+++ b/test/lawmaker/uksi/BlockListTest1.docx
@@ -5840,6 +5840,118 @@
           </w:p>
         </w:tc>
       </w:tr>
+      <w:tr>
+        <w:trPr>
+          <w:trHeight w:val="241"/>
+        </w:trPr>
+        <w:tc>
+          <w:tcPr>
+            <w:tcW w:w="8359" w:type="dxa"/>
+            <w:tcBorders>
+              <w:top w:val="single" w:sz="4" w:space="0" w:color="auto"/>
+              <w:left w:val="single" w:sz="4" w:space="0" w:color="auto"/>
+              <w:bottom w:val="single" w:sz="4" w:space="0" w:color="auto"/>
+              <w:right w:val="single" w:sz="4" w:space="0" w:color="auto"/>
+            </w:tcBorders>
+            <w:shd w:val="clear" w:color="auto" w:fill="auto"/>
+          </w:tcPr>
+          <w:p>
+            <w:pPr>
+              <w:pStyle w:val="TableText"/>
+              <w:widowControl w:val="0"/>
+              <w:tabs>
+                <w:tab w:val="left" w:pos="360"/>
+                <w:tab w:val="left" w:pos="705"/>
+                <w:tab w:val="left" w:pos="1080"/>
+                <w:tab w:val="left" w:pos="1410"/>
+              </w:tabs>
+            </w:pPr>
+            <w:r>
+              <w:t>14</w:t>
+            </w:r>
+            <w:r>
+              <w:t>.</w:t>
+            </w:r>
+            <w:r>
+              <w:t xml:space="preserve"> </w:t>
+            </w:r>
+            <w:r>
+              <w:t xml:space="preserve">Test case where </w:t>
+            </w:r>
+            <w:r>
+              <w:t xml:space="preserve">nested items have same indent but different </w:t>
+            </w:r>
+            <w:proofErr w:type="spellStart"/>
+            <w:r>
+              <w:t>num</w:t>
+            </w:r>
+            <w:proofErr w:type="spellEnd"/>
+            <w:r>
+              <w:t xml:space="preserve"> alignments</w:t>
+            </w:r>
+            <w:r>
+              <w:t>—</w:t>
+            </w:r>
+          </w:p>
+          <w:p>
+            <w:pPr>
+              <w:pStyle w:val="N3"/>
+            </w:pPr>
+            <w:r>
+              <w:t>£250,001</w:t>
+            </w:r>
+            <w:r>
+              <w:t xml:space="preserve"> </w:t>
+            </w:r>
+            <w:r>
+              <w:t>-</w:t>
+            </w:r>
+            <w:r>
+              <w:t xml:space="preserve"> </w:t>
+            </w:r>
+            <w:r>
+              <w:t>£500,000</w:t>
+            </w:r>
+            <w:r>
+              <w:t>,</w:t>
+            </w:r>
+          </w:p>
+          <w:p>
+            <w:pPr>
+              <w:pStyle w:val="N4"/>
+              <w:numPr>
+                <w:ilvl w:val="3"/>
+                <w:numId w:val="23"/>
+              </w:numPr>
+              <w:tabs>
+                <w:tab w:val="clear" w:pos="1134"/>
+              </w:tabs>
+              <w:ind w:left="1418" w:hanging="284"/>
+            </w:pPr>
+            <w:r>
+              <w:t xml:space="preserve">Right aligned </w:t>
+            </w:r>
+            <w:proofErr w:type="spellStart"/>
+            <w:r>
+              <w:t>num</w:t>
+            </w:r>
+            <w:proofErr w:type="spellEnd"/>
+          </w:p>
+          <w:p>
+            <w:pPr>
+              <w:pStyle w:val="N5"/>
+            </w:pPr>
+            <w:r>
+              <w:t xml:space="preserve">Left aligned </w:t>
+            </w:r>
+            <w:proofErr w:type="spellStart"/>
+            <w:r>
+              <w:t>num</w:t>
+            </w:r>
+            <w:proofErr w:type="spellEnd"/>
+          </w:p>
+        </w:tc>
+      </w:tr>
     </w:tbl>
     <w:p>
       <w:pPr>
@@ -5919,7 +6031,11 @@
         <w:pStyle w:val="T1"/>
       </w:pPr>
       <w:r>
-        <w:t>Section 238 amends sections 96(5) and (9) of the 2006 Act, substituting the word “three” with “four”. The effect of this change is to increase the number of other childminders or assistants that childminders may work with from two to three (four people in total). It also increases, from four to five, the minimum number of people that must work together to provide “childcare on domestic premises” (provision that would be childminding, at least some or all of which is on domestic premises, but for the operation of sections 96(5) and (9) of the Childcare Act 2006).</w:t>
+        <w:t xml:space="preserve">Section 238 amends sections 96(5) and (9) of the 2006 Act, substituting the word “three” with “four”. The effect of this change is to increase the number of other childminders or assistants that childminders may work with from two to three (four people in total). It also increases, from four to five, the minimum number of people that must work together to provide “childcare on domestic </w:t>
+      </w:r>
+      <w:r>
+        <w:lastRenderedPageBreak/>
+        <w:t>premises” (provision that would be childminding, at least some or all of which is on domestic premises, but for the operation of sections 96(5) and (9) of the Childcare Act 2006).</w:t>
       </w:r>
     </w:p>
     <w:p>
@@ -5940,7 +6056,6 @@
         <w:pStyle w:val="EANote"/>
       </w:pPr>
       <w:r>
-        <w:lastRenderedPageBreak/>
         <w:t>NOTE AS TO EARLIER COMMENCEMENT REGULATIONS</w:t>
       </w:r>
     </w:p>
@@ -7602,6 +7717,36 @@
       <w:startOverride w:val="1"/>
     </w:lvlOverride>
   </w:num>
+  <w:num w:numId="23">
+    <w:abstractNumId w:val="3"/>
+    <w:lvlOverride w:ilvl="0">
+      <w:startOverride w:val="2"/>
+    </w:lvlOverride>
+    <w:lvlOverride w:ilvl="1">
+      <w:startOverride w:val="1"/>
+    </w:lvlOverride>
+    <w:lvlOverride w:ilvl="2">
+      <w:startOverride w:val="2"/>
+    </w:lvlOverride>
+    <w:lvlOverride w:ilvl="3">
+      <w:startOverride w:val="8"/>
+    </w:lvlOverride>
+    <w:lvlOverride w:ilvl="4">
+      <w:startOverride w:val="1"/>
+    </w:lvlOverride>
+    <w:lvlOverride w:ilvl="5">
+      <w:startOverride w:val="1"/>
+    </w:lvlOverride>
+    <w:lvlOverride w:ilvl="6">
+      <w:startOverride w:val="1"/>
+    </w:lvlOverride>
+    <w:lvlOverride w:ilvl="7">
+      <w:startOverride w:val="1"/>
+    </w:lvlOverride>
+    <w:lvlOverride w:ilvl="8">
+      <w:startOverride w:val="1"/>
+    </w:lvlOverride>
+  </w:num>
   <w:numIdMacAtCleanup w:val="7"/>
 </w:numbering>
 </file>
@@ -8087,6 +8232,7 @@
   <w:style w:type="character" w:default="1" w:styleId="DefaultParagraphFont">
     <w:name w:val="Default Paragraph Font"/>
     <w:uiPriority w:val="1"/>
+    <w:semiHidden/>
     <w:unhideWhenUsed/>
   </w:style>
   <w:style w:type="table" w:default="1" w:styleId="TableNormal">

</xml_diff>